<commit_message>
bottom up using 2 tables
</commit_message>
<xml_diff>
--- a/doc/report.docx
+++ b/doc/report.docx
@@ -147,7 +147,7 @@
         </w:numPr>
         <w:ind w:leftChars="0"/>
         <w:rPr>
-          <w:rFonts w:ascii="Times New Roman" w:hAnsi="Times New Roman" w:cs="Times New Roman" w:hint="eastAsia"/>
+          <w:rFonts w:ascii="Times New Roman" w:hAnsi="Times New Roman" w:cs="Times New Roman"/>
         </w:rPr>
       </w:pPr>
       <w:r>
@@ -210,7 +210,7 @@
           <w:p>
             <w:pPr>
               <w:rPr>
-                <w:rFonts w:ascii="Times New Roman" w:hAnsi="Times New Roman" w:cs="Times New Roman" w:hint="eastAsia"/>
+                <w:rFonts w:ascii="Times New Roman" w:hAnsi="Times New Roman" w:cs="Times New Roman"/>
               </w:rPr>
             </w:pPr>
             <w:r>
@@ -228,7 +228,7 @@
           <w:p>
             <w:pPr>
               <w:rPr>
-                <w:rFonts w:ascii="Times New Roman" w:hAnsi="Times New Roman" w:cs="Times New Roman" w:hint="eastAsia"/>
+                <w:rFonts w:ascii="Times New Roman" w:hAnsi="Times New Roman" w:cs="Times New Roman"/>
               </w:rPr>
             </w:pPr>
             <w:r>
@@ -246,7 +246,7 @@
           <w:p>
             <w:pPr>
               <w:rPr>
-                <w:rFonts w:ascii="Times New Roman" w:hAnsi="Times New Roman" w:cs="Times New Roman" w:hint="eastAsia"/>
+                <w:rFonts w:ascii="Times New Roman" w:hAnsi="Times New Roman" w:cs="Times New Roman"/>
               </w:rPr>
             </w:pPr>
             <w:r>
@@ -264,7 +264,7 @@
           <w:p>
             <w:pPr>
               <w:rPr>
-                <w:rFonts w:ascii="Times New Roman" w:hAnsi="Times New Roman" w:cs="Times New Roman" w:hint="eastAsia"/>
+                <w:rFonts w:ascii="Times New Roman" w:hAnsi="Times New Roman" w:cs="Times New Roman"/>
               </w:rPr>
             </w:pPr>
             <w:r>
@@ -282,7 +282,7 @@
           <w:p>
             <w:pPr>
               <w:rPr>
-                <w:rFonts w:ascii="Times New Roman" w:hAnsi="Times New Roman" w:cs="Times New Roman" w:hint="eastAsia"/>
+                <w:rFonts w:ascii="Times New Roman" w:hAnsi="Times New Roman" w:cs="Times New Roman"/>
               </w:rPr>
             </w:pPr>
             <w:r>
@@ -300,7 +300,7 @@
           <w:p>
             <w:pPr>
               <w:rPr>
-                <w:rFonts w:ascii="Times New Roman" w:hAnsi="Times New Roman" w:cs="Times New Roman" w:hint="eastAsia"/>
+                <w:rFonts w:ascii="Times New Roman" w:hAnsi="Times New Roman" w:cs="Times New Roman"/>
               </w:rPr>
             </w:pPr>
             <w:r>
@@ -318,7 +318,7 @@
           <w:p>
             <w:pPr>
               <w:rPr>
-                <w:rFonts w:ascii="Times New Roman" w:hAnsi="Times New Roman" w:cs="Times New Roman" w:hint="eastAsia"/>
+                <w:rFonts w:ascii="Times New Roman" w:hAnsi="Times New Roman" w:cs="Times New Roman"/>
               </w:rPr>
             </w:pPr>
             <w:r>
@@ -341,7 +341,7 @@
           <w:p>
             <w:pPr>
               <w:rPr>
-                <w:rFonts w:ascii="Times New Roman" w:hAnsi="Times New Roman" w:cs="Times New Roman" w:hint="eastAsia"/>
+                <w:rFonts w:ascii="Times New Roman" w:hAnsi="Times New Roman" w:cs="Times New Roman"/>
               </w:rPr>
             </w:pPr>
             <w:r>
@@ -359,7 +359,7 @@
           <w:p>
             <w:pPr>
               <w:rPr>
-                <w:rFonts w:ascii="Times New Roman" w:hAnsi="Times New Roman" w:cs="Times New Roman" w:hint="eastAsia"/>
+                <w:rFonts w:ascii="Times New Roman" w:hAnsi="Times New Roman" w:cs="Times New Roman"/>
               </w:rPr>
             </w:pPr>
             <w:r>
@@ -377,7 +377,7 @@
           <w:p>
             <w:pPr>
               <w:rPr>
-                <w:rFonts w:ascii="Times New Roman" w:hAnsi="Times New Roman" w:cs="Times New Roman" w:hint="eastAsia"/>
+                <w:rFonts w:ascii="Times New Roman" w:hAnsi="Times New Roman" w:cs="Times New Roman"/>
               </w:rPr>
             </w:pPr>
             <w:r>
@@ -395,7 +395,7 @@
           <w:p>
             <w:pPr>
               <w:rPr>
-                <w:rFonts w:ascii="Times New Roman" w:hAnsi="Times New Roman" w:cs="Times New Roman" w:hint="eastAsia"/>
+                <w:rFonts w:ascii="Times New Roman" w:hAnsi="Times New Roman" w:cs="Times New Roman"/>
               </w:rPr>
             </w:pPr>
             <w:r>
@@ -413,7 +413,7 @@
           <w:p>
             <w:pPr>
               <w:rPr>
-                <w:rFonts w:ascii="Times New Roman" w:hAnsi="Times New Roman" w:cs="Times New Roman" w:hint="eastAsia"/>
+                <w:rFonts w:ascii="Times New Roman" w:hAnsi="Times New Roman" w:cs="Times New Roman"/>
               </w:rPr>
             </w:pPr>
             <w:r>
@@ -431,7 +431,7 @@
           <w:p>
             <w:pPr>
               <w:rPr>
-                <w:rFonts w:ascii="Times New Roman" w:hAnsi="Times New Roman" w:cs="Times New Roman" w:hint="eastAsia"/>
+                <w:rFonts w:ascii="Times New Roman" w:hAnsi="Times New Roman" w:cs="Times New Roman"/>
               </w:rPr>
             </w:pPr>
             <w:r>
@@ -449,7 +449,7 @@
           <w:p>
             <w:pPr>
               <w:rPr>
-                <w:rFonts w:ascii="Times New Roman" w:hAnsi="Times New Roman" w:cs="Times New Roman" w:hint="eastAsia"/>
+                <w:rFonts w:ascii="Times New Roman" w:hAnsi="Times New Roman" w:cs="Times New Roman"/>
               </w:rPr>
             </w:pPr>
             <w:r>
@@ -479,21 +479,7 @@
         <w:rPr>
           <w:rFonts w:ascii="Times New Roman" w:hAnsi="Times New Roman" w:cs="Times New Roman"/>
         </w:rPr>
-        <w:t xml:space="preserve">or </w:t>
-      </w:r>
-      <w:proofErr w:type="gramStart"/>
-      <w:r>
-        <w:rPr>
-          <w:rFonts w:ascii="Times New Roman" w:hAnsi="Times New Roman" w:cs="Times New Roman"/>
-        </w:rPr>
-        <w:t>example</w:t>
-      </w:r>
-      <w:proofErr w:type="gramEnd"/>
-      <w:r>
-        <w:rPr>
-          <w:rFonts w:ascii="Times New Roman" w:hAnsi="Times New Roman" w:cs="Times New Roman"/>
-        </w:rPr>
-        <w:t xml:space="preserve"> if the input data is</w:t>
+        <w:t>or example if the input data is</w:t>
       </w:r>
       <w:r>
         <w:rPr>
@@ -568,21 +554,7 @@
         <w:rPr>
           <w:rFonts w:ascii="Times New Roman" w:hAnsi="Times New Roman" w:cs="Times New Roman"/>
         </w:rPr>
-        <w:t>hen, we store the correspond pairs: (4,</w:t>
-      </w:r>
-      <w:proofErr w:type="gramStart"/>
-      <w:r>
-        <w:rPr>
-          <w:rFonts w:ascii="Times New Roman" w:hAnsi="Times New Roman" w:cs="Times New Roman"/>
-        </w:rPr>
-        <w:t>0)(</w:t>
-      </w:r>
-      <w:proofErr w:type="gramEnd"/>
-      <w:r>
-        <w:rPr>
-          <w:rFonts w:ascii="Times New Roman" w:hAnsi="Times New Roman" w:cs="Times New Roman"/>
-        </w:rPr>
-        <w:t>2,1)(5,3)</w:t>
+        <w:t>hen, we store the correspond pairs: (4,0)(2,1)(5,3)</w:t>
       </w:r>
       <w:r>
         <w:rPr>
@@ -594,22 +566,17 @@
         <w:rPr>
           <w:rFonts w:ascii="Times New Roman" w:hAnsi="Times New Roman" w:cs="Times New Roman"/>
         </w:rPr>
-        <w:t xml:space="preserve"> Remember that every column of the table is a pair, and the entire table is a vector. In this way, we can easily access the chord by simply using the command. For example, </w:t>
-      </w:r>
-      <w:proofErr w:type="gramStart"/>
-      <w:r>
-        <w:rPr>
-          <w:rFonts w:ascii="Times New Roman" w:hAnsi="Times New Roman" w:cs="Times New Roman"/>
-        </w:rPr>
-        <w:t>vector[</w:t>
-      </w:r>
-      <w:proofErr w:type="gramEnd"/>
-      <w:r>
-        <w:rPr>
-          <w:rFonts w:ascii="Times New Roman" w:hAnsi="Times New Roman" w:cs="Times New Roman"/>
-        </w:rPr>
-        <w:t xml:space="preserve">0].first = 0, vector[2].second = 1, etc. </w:t>
-      </w:r>
+        <w:t xml:space="preserve"> Remember that every column of the table is a pair, and the entire table is a vector. In this way, we can easily access the chord by simply using the command. For example, vector[0].first = 0, vector[2].second = 1, etc. </w:t>
+      </w:r>
+    </w:p>
+    <w:p>
+      <w:pPr>
+        <w:ind w:left="360"/>
+        <w:jc w:val="both"/>
+        <w:rPr>
+          <w:rFonts w:ascii="Times New Roman" w:hAnsi="Times New Roman" w:cs="Times New Roman" w:hint="eastAsia"/>
+        </w:rPr>
+      </w:pPr>
     </w:p>
     <w:p>
       <w:pPr>
@@ -621,7 +588,7 @@
         <w:ind w:leftChars="0"/>
         <w:jc w:val="both"/>
         <w:rPr>
-          <w:rFonts w:ascii="Times New Roman" w:hAnsi="Times New Roman" w:cs="Times New Roman" w:hint="eastAsia"/>
+          <w:rFonts w:ascii="Times New Roman" w:hAnsi="Times New Roman" w:cs="Times New Roman"/>
         </w:rPr>
       </w:pPr>
       <w:r>
@@ -677,41 +644,13 @@
         <w:rPr>
           <w:rFonts w:ascii="Times New Roman" w:hAnsi="Times New Roman" w:cs="Times New Roman"/>
         </w:rPr>
-        <w:t>Another table is the s table, which is used to indicate which case we use to find out the result. Therefore, once we have the two tables, we can output the m[</w:t>
-      </w:r>
-      <w:proofErr w:type="gramStart"/>
-      <w:r>
-        <w:rPr>
-          <w:rFonts w:ascii="Times New Roman" w:hAnsi="Times New Roman" w:cs="Times New Roman"/>
-        </w:rPr>
-        <w:t>0][</w:t>
-      </w:r>
-      <w:proofErr w:type="gramEnd"/>
-      <w:r>
-        <w:rPr>
-          <w:rFonts w:ascii="Times New Roman" w:hAnsi="Times New Roman" w:cs="Times New Roman"/>
-        </w:rPr>
-        <w:t>n-1] as the first line of the output, and use the s table to trace back the chords.</w:t>
-      </w:r>
-      <w:r>
-        <w:rPr>
-          <w:rFonts w:ascii="Times New Roman" w:hAnsi="Times New Roman" w:cs="Times New Roman"/>
-        </w:rPr>
-        <w:t xml:space="preserve"> If we use another table to store all the correspondent output, then it may take </w:t>
-      </w:r>
-      <w:proofErr w:type="spellStart"/>
-      <w:r>
-        <w:rPr>
-          <w:rFonts w:ascii="Times New Roman" w:hAnsi="Times New Roman" w:cs="Times New Roman"/>
-        </w:rPr>
-        <w:t>to</w:t>
-      </w:r>
-      <w:proofErr w:type="spellEnd"/>
-      <w:r>
-        <w:rPr>
-          <w:rFonts w:ascii="Times New Roman" w:hAnsi="Times New Roman" w:cs="Times New Roman"/>
-        </w:rPr>
-        <w:t xml:space="preserve"> much time and memory.</w:t>
+        <w:t>Another table is the s table, which is used to indicate which case we use to find out the result. Therefore, once we have the two tables, we can output the m[0][n-1] as the first line of the output, and use the s table to trace back the chords.</w:t>
+      </w:r>
+      <w:r>
+        <w:rPr>
+          <w:rFonts w:ascii="Times New Roman" w:hAnsi="Times New Roman" w:cs="Times New Roman"/>
+        </w:rPr>
+        <w:t xml:space="preserve"> If we use another table to store all the correspondent output, then it may take to much time and memory.</w:t>
       </w:r>
       <w:r>
         <w:rPr>
@@ -723,21 +662,31 @@
         <w:rPr>
           <w:rFonts w:ascii="Times New Roman" w:hAnsi="Times New Roman" w:cs="Times New Roman"/>
         </w:rPr>
-        <w:t>So, in this case, we use the “</w:t>
-      </w:r>
-      <w:proofErr w:type="spellStart"/>
-      <w:r>
-        <w:rPr>
-          <w:rFonts w:ascii="Times New Roman" w:hAnsi="Times New Roman" w:cs="Times New Roman"/>
-        </w:rPr>
-        <w:t>FindChord</w:t>
-      </w:r>
-      <w:proofErr w:type="spellEnd"/>
-      <w:r>
-        <w:rPr>
-          <w:rFonts w:ascii="Times New Roman" w:hAnsi="Times New Roman" w:cs="Times New Roman"/>
-        </w:rPr>
-        <w:t>” function, which</w:t>
+        <w:t xml:space="preserve">So, in this case, we use the “FindChord” function, which </w:t>
+      </w:r>
+      <w:r>
+        <w:rPr>
+          <w:rFonts w:ascii="Times New Roman" w:hAnsi="Times New Roman" w:cs="Times New Roman"/>
+        </w:rPr>
+        <w:t>and recursively call itself</w:t>
+      </w:r>
+      <w:r>
+        <w:rPr>
+          <w:rFonts w:ascii="Times New Roman" w:hAnsi="Times New Roman" w:cs="Times New Roman"/>
+        </w:rPr>
+        <w:t xml:space="preserve"> in order to trace back the chords by using the s table. </w:t>
+      </w:r>
+      <w:r>
+        <w:rPr>
+          <w:rFonts w:ascii="Times New Roman" w:hAnsi="Times New Roman" w:cs="Times New Roman"/>
+        </w:rPr>
+        <w:t>Note that we only need to s</w:t>
+      </w:r>
+      <w:r>
+        <w:rPr>
+          <w:rFonts w:ascii="Times New Roman" w:hAnsi="Times New Roman" w:cs="Times New Roman"/>
+        </w:rPr>
+        <w:t>ave</w:t>
       </w:r>
       <w:r>
         <w:rPr>
@@ -749,42 +698,6 @@
         <w:rPr>
           <w:rFonts w:ascii="Times New Roman" w:hAnsi="Times New Roman" w:cs="Times New Roman"/>
         </w:rPr>
-        <w:t>and recursively call itself</w:t>
-      </w:r>
-      <w:r>
-        <w:rPr>
-          <w:rFonts w:ascii="Times New Roman" w:hAnsi="Times New Roman" w:cs="Times New Roman"/>
-        </w:rPr>
-        <w:t xml:space="preserve"> in order to trace back the chords by using the s table. </w:t>
-      </w:r>
-      <w:r>
-        <w:rPr>
-          <w:rFonts w:ascii="Times New Roman" w:hAnsi="Times New Roman" w:cs="Times New Roman"/>
-        </w:rPr>
-        <w:t xml:space="preserve">Note that we only need </w:t>
-      </w:r>
-      <w:r>
-        <w:rPr>
-          <w:rFonts w:ascii="Times New Roman" w:hAnsi="Times New Roman" w:cs="Times New Roman"/>
-        </w:rPr>
-        <w:t>to s</w:t>
-      </w:r>
-      <w:r>
-        <w:rPr>
-          <w:rFonts w:ascii="Times New Roman" w:hAnsi="Times New Roman" w:cs="Times New Roman"/>
-        </w:rPr>
-        <w:t>ave</w:t>
-      </w:r>
-      <w:r>
-        <w:rPr>
-          <w:rFonts w:ascii="Times New Roman" w:hAnsi="Times New Roman" w:cs="Times New Roman"/>
-        </w:rPr>
-        <w:t xml:space="preserve"> </w:t>
-      </w:r>
-      <w:r>
-        <w:rPr>
-          <w:rFonts w:ascii="Times New Roman" w:hAnsi="Times New Roman" w:cs="Times New Roman"/>
-        </w:rPr>
         <w:t xml:space="preserve">the start point of the chord </w:t>
       </w:r>
       <w:r>
@@ -793,41 +706,11 @@
         </w:rPr>
         <w:t xml:space="preserve">because that we already have the input data which can </w:t>
       </w:r>
-      <w:proofErr w:type="spellStart"/>
-      <w:r>
-        <w:rPr>
-          <w:rFonts w:ascii="Times New Roman" w:hAnsi="Times New Roman" w:cs="Times New Roman"/>
-        </w:rPr>
-        <w:t>hselp</w:t>
-      </w:r>
-      <w:proofErr w:type="spellEnd"/>
-      <w:r>
-        <w:rPr>
-          <w:rFonts w:ascii="Times New Roman" w:hAnsi="Times New Roman" w:cs="Times New Roman"/>
-        </w:rPr>
-        <w:t xml:space="preserve"> us match another point by using vector[</w:t>
-      </w:r>
-      <w:proofErr w:type="spellStart"/>
-      <w:r>
-        <w:rPr>
-          <w:rFonts w:ascii="Times New Roman" w:hAnsi="Times New Roman" w:cs="Times New Roman"/>
-        </w:rPr>
-        <w:t>i</w:t>
-      </w:r>
-      <w:proofErr w:type="spellEnd"/>
-      <w:proofErr w:type="gramStart"/>
-      <w:r>
-        <w:rPr>
-          <w:rFonts w:ascii="Times New Roman" w:hAnsi="Times New Roman" w:cs="Times New Roman"/>
-        </w:rPr>
-        <w:t>].second</w:t>
-      </w:r>
-      <w:proofErr w:type="gramEnd"/>
-      <w:r>
-        <w:rPr>
-          <w:rFonts w:ascii="Times New Roman" w:hAnsi="Times New Roman" w:cs="Times New Roman"/>
-        </w:rPr>
-        <w:t>.</w:t>
+      <w:r>
+        <w:rPr>
+          <w:rFonts w:ascii="Times New Roman" w:hAnsi="Times New Roman" w:cs="Times New Roman"/>
+        </w:rPr>
+        <w:t>help us match another point by using vector[i].second.</w:t>
       </w:r>
     </w:p>
     <w:p>
@@ -837,29 +720,60 @@
         <w:adjustRightInd w:val="0"/>
         <w:spacing w:line="360" w:lineRule="atLeast"/>
         <w:ind w:left="480"/>
-        <w:rPr>
-          <w:rFonts w:ascii="Times New Roman" w:hAnsi="Times New Roman" w:cs="Times New Roman"/>
+        <w:jc w:val="both"/>
+        <w:rPr>
+          <w:rFonts w:ascii="Times New Roman" w:hAnsi="Times New Roman" w:cs="Times New Roman" w:hint="eastAsia"/>
         </w:rPr>
       </w:pPr>
     </w:p>
     <w:p>
       <w:pPr>
-        <w:ind w:left="360"/>
+        <w:pStyle w:val="ListParagraph"/>
+        <w:numPr>
+          <w:ilvl w:val="0"/>
+          <w:numId w:val="3"/>
+        </w:numPr>
+        <w:ind w:leftChars="0"/>
         <w:jc w:val="both"/>
         <w:rPr>
+          <w:rFonts w:ascii="Times New Roman" w:hAnsi="Times New Roman" w:cs="Times New Roman"/>
+        </w:rPr>
+      </w:pPr>
+      <w:r>
+        <w:rPr>
           <w:rFonts w:ascii="Times New Roman" w:hAnsi="Times New Roman" w:cs="Times New Roman" w:hint="eastAsia"/>
         </w:rPr>
-      </w:pPr>
+        <w:t>S</w:t>
+      </w:r>
+      <w:r>
+        <w:rPr>
+          <w:rFonts w:ascii="Times New Roman" w:hAnsi="Times New Roman" w:cs="Times New Roman"/>
+        </w:rPr>
+        <w:t>aving Memory Space</w:t>
+      </w:r>
     </w:p>
     <w:p>
       <w:pPr>
-        <w:ind w:left="360"/>
+        <w:pStyle w:val="ListParagraph"/>
+        <w:ind w:leftChars="0"/>
         <w:jc w:val="both"/>
         <w:rPr>
           <w:rFonts w:ascii="Times New Roman" w:hAnsi="Times New Roman" w:cs="Times New Roman" w:hint="eastAsia"/>
         </w:rPr>
       </w:pPr>
+      <w:r>
+        <w:rPr>
+          <w:rFonts w:ascii="Times New Roman" w:hAnsi="Times New Roman" w:cs="Times New Roman"/>
+        </w:rPr>
+        <w:t xml:space="preserve">Since the biggest case needs to create a table storing 10000*100000 numbers, so we use unsigned short instead of integer in order to save memory space. </w:t>
+      </w:r>
       <w:bookmarkStart w:id="0" w:name="_GoBack"/>
+      <w:r>
+        <w:rPr>
+          <w:rFonts w:ascii="Times New Roman" w:hAnsi="Times New Roman" w:cs="Times New Roman"/>
+        </w:rPr>
+        <w:t>Also, we modify the loop from”for(int i = 0; i &lt; n; i++)” to “for(size_t i = 0; i &lt; n; i++)”.</w:t>
+      </w:r>
       <w:bookmarkEnd w:id="0"/>
     </w:p>
     <w:sectPr>
@@ -1028,7 +942,7 @@
   <w:abstractNum w:abstractNumId="1" w15:restartNumberingAfterBreak="0">
     <w:nsid w:val="6C4C5BF0"/>
     <w:multiLevelType w:val="hybridMultilevel"/>
-    <w:tmpl w:val="C2AA9856"/>
+    <w:tmpl w:val="A3E40752"/>
     <w:lvl w:ilvl="0" w:tplc="04090001">
       <w:start w:val="1"/>
       <w:numFmt w:val="bullet"/>
@@ -2147,7 +2061,7 @@
 </file>
 
 <file path=customXml/itemProps1.xml><?xml version="1.0" encoding="utf-8"?>
-<ds:datastoreItem xmlns:ds="http://schemas.openxmlformats.org/officeDocument/2006/customXml" ds:itemID="{8528F8A5-E01B-004B-83A7-C897C645004B}">
+<ds:datastoreItem xmlns:ds="http://schemas.openxmlformats.org/officeDocument/2006/customXml" ds:itemID="{8A946301-0C9B-C94E-94D6-FAB40A6FC5EE}">
   <ds:schemaRefs>
     <ds:schemaRef ds:uri="http://schemas.openxmlformats.org/officeDocument/2006/bibliography"/>
   </ds:schemaRefs>

</xml_diff>